<commit_message>
Fixing an answer real quick
</commit_message>
<xml_diff>
--- a/IP4_NPA.docx
+++ b/IP4_NPA.docx
@@ -820,6 +820,7 @@
         <w:rPr>
           <w:rFonts w:ascii="Times New Roman" w:hAnsi="Times New Roman" w:cs="Times New Roman"/>
           <w:b/>
+          <w:noProof/>
           <w:sz w:val="20"/>
           <w:szCs w:val="20"/>
         </w:rPr>
@@ -1064,6 +1065,7 @@
       <w:r>
         <w:rPr>
           <w:rFonts w:ascii="Times New Roman" w:hAnsi="Times New Roman" w:cs="Times New Roman"/>
+          <w:noProof/>
           <w:sz w:val="20"/>
           <w:szCs w:val="20"/>
         </w:rPr>
@@ -1117,6 +1119,7 @@
       <w:r>
         <w:rPr>
           <w:rFonts w:ascii="Times New Roman" w:hAnsi="Times New Roman" w:cs="Times New Roman"/>
+          <w:noProof/>
           <w:sz w:val="20"/>
           <w:szCs w:val="20"/>
         </w:rPr>
@@ -1451,6 +1454,7 @@
         <w:rPr>
           <w:rFonts w:ascii="Times New Roman" w:hAnsi="Times New Roman" w:cs="Times New Roman"/>
           <w:b/>
+          <w:noProof/>
           <w:sz w:val="20"/>
           <w:szCs w:val="20"/>
         </w:rPr>
@@ -1774,6 +1778,7 @@
       <w:r>
         <w:rPr>
           <w:rFonts w:ascii="Times New Roman" w:hAnsi="Times New Roman" w:cs="Times New Roman"/>
+          <w:noProof/>
           <w:sz w:val="20"/>
           <w:szCs w:val="20"/>
         </w:rPr>
@@ -2033,6 +2038,7 @@
         <w:rPr>
           <w:rFonts w:ascii="Times New Roman" w:hAnsi="Times New Roman" w:cs="Times New Roman"/>
           <w:b/>
+          <w:noProof/>
           <w:sz w:val="20"/>
           <w:szCs w:val="20"/>
         </w:rPr>
@@ -2282,6 +2288,7 @@
         <w:rPr>
           <w:rFonts w:ascii="Times New Roman" w:hAnsi="Times New Roman" w:cs="Times New Roman"/>
           <w:b/>
+          <w:noProof/>
           <w:sz w:val="20"/>
           <w:szCs w:val="20"/>
         </w:rPr>
@@ -2616,6 +2623,7 @@
         <w:rPr>
           <w:rFonts w:ascii="Times New Roman" w:hAnsi="Times New Roman" w:cs="Times New Roman"/>
           <w:b/>
+          <w:noProof/>
           <w:sz w:val="20"/>
           <w:szCs w:val="20"/>
         </w:rPr>
@@ -2865,8 +2873,18 @@
           <w:sz w:val="20"/>
           <w:szCs w:val="20"/>
         </w:rPr>
-        <w:t xml:space="preserve"> and onHand</w:t>
-      </w:r>
+        <w:t xml:space="preserve"> and </w:t>
+      </w:r>
+      <w:proofErr w:type="spellStart"/>
+      <w:r>
+        <w:rPr>
+          <w:rFonts w:ascii="Times New Roman" w:hAnsi="Times New Roman" w:cs="Times New Roman"/>
+          <w:sz w:val="20"/>
+          <w:szCs w:val="20"/>
+        </w:rPr>
+        <w:t>onHand</w:t>
+      </w:r>
+      <w:proofErr w:type="spellEnd"/>
       <w:r>
         <w:rPr>
           <w:rFonts w:ascii="Times New Roman" w:hAnsi="Times New Roman" w:cs="Times New Roman"/>
@@ -3138,6 +3156,7 @@
       <w:r>
         <w:rPr>
           <w:rFonts w:ascii="Times New Roman" w:hAnsi="Times New Roman" w:cs="Times New Roman"/>
+          <w:noProof/>
           <w:sz w:val="20"/>
           <w:szCs w:val="20"/>
         </w:rPr>
@@ -3521,6 +3540,7 @@
         <w:rPr>
           <w:rFonts w:ascii="Times New Roman" w:hAnsi="Times New Roman" w:cs="Times New Roman"/>
           <w:b/>
+          <w:noProof/>
           <w:sz w:val="20"/>
           <w:szCs w:val="20"/>
         </w:rPr>
@@ -3808,6 +3828,7 @@
         <w:rPr>
           <w:rFonts w:ascii="Times New Roman" w:hAnsi="Times New Roman" w:cs="Times New Roman"/>
           <w:b/>
+          <w:noProof/>
           <w:sz w:val="20"/>
           <w:szCs w:val="20"/>
         </w:rPr>
@@ -4387,6 +4408,7 @@
       <w:r>
         <w:rPr>
           <w:rFonts w:ascii="Times New Roman" w:hAnsi="Times New Roman" w:cs="Times New Roman"/>
+          <w:noProof/>
           <w:sz w:val="20"/>
           <w:szCs w:val="20"/>
         </w:rPr>
@@ -4838,6 +4860,7 @@
       <w:r>
         <w:rPr>
           <w:rFonts w:ascii="Times New Roman" w:hAnsi="Times New Roman" w:cs="Times New Roman"/>
+          <w:noProof/>
           <w:sz w:val="20"/>
           <w:szCs w:val="20"/>
         </w:rPr>
@@ -5127,7 +5150,7 @@
           <w:sz w:val="20"/>
           <w:szCs w:val="20"/>
         </w:rPr>
-        <w:t>AS pub</w:t>
+        <w:t>AS p</w:t>
       </w:r>
     </w:p>
     <w:p>
@@ -5155,7 +5178,7 @@
           <w:sz w:val="20"/>
           <w:szCs w:val="20"/>
         </w:rPr>
-        <w:t>publisher.publisherCode</w:t>
+        <w:t>p.publisherCode</w:t>
       </w:r>
       <w:proofErr w:type="spellEnd"/>
       <w:r>
@@ -5230,6 +5253,7 @@
       <w:r>
         <w:rPr>
           <w:rFonts w:ascii="Times New Roman" w:hAnsi="Times New Roman" w:cs="Times New Roman"/>
+          <w:noProof/>
           <w:sz w:val="20"/>
           <w:szCs w:val="20"/>
         </w:rPr>
@@ -5609,6 +5633,7 @@
         <w:rPr>
           <w:rFonts w:ascii="Times New Roman" w:hAnsi="Times New Roman" w:cs="Times New Roman"/>
           <w:b/>
+          <w:noProof/>
           <w:sz w:val="20"/>
           <w:szCs w:val="20"/>
         </w:rPr>
@@ -5664,6 +5689,7 @@
         <w:rPr>
           <w:rFonts w:ascii="Times New Roman" w:hAnsi="Times New Roman" w:cs="Times New Roman"/>
           <w:b/>
+          <w:noProof/>
           <w:sz w:val="20"/>
           <w:szCs w:val="20"/>
         </w:rPr>
@@ -6143,6 +6169,7 @@
         <w:rPr>
           <w:rFonts w:ascii="Times New Roman" w:hAnsi="Times New Roman" w:cs="Times New Roman"/>
           <w:b/>
+          <w:noProof/>
           <w:sz w:val="20"/>
           <w:szCs w:val="20"/>
         </w:rPr>
@@ -6884,6 +6911,7 @@
         <w:rPr>
           <w:rFonts w:ascii="Times New Roman" w:hAnsi="Times New Roman" w:cs="Times New Roman"/>
           <w:b/>
+          <w:noProof/>
           <w:sz w:val="20"/>
           <w:szCs w:val="20"/>
         </w:rPr>
@@ -7448,6 +7476,7 @@
         <w:rPr>
           <w:rFonts w:ascii="Times New Roman" w:hAnsi="Times New Roman" w:cs="Times New Roman"/>
           <w:b/>
+          <w:noProof/>
           <w:sz w:val="20"/>
           <w:szCs w:val="20"/>
         </w:rPr>
@@ -8382,6 +8411,7 @@
     <w:rsid w:val="004F173E"/>
     <w:rsid w:val="005704F8"/>
     <w:rsid w:val="006B63DB"/>
+    <w:rsid w:val="009A3F1C"/>
   </w:rsids>
   <m:mathPr>
     <m:mathFont m:val="Cambria Math"/>

</xml_diff>